<commit_message>
Update Risk List, Iteration Plans
</commit_message>
<xml_diff>
--- a/Documentation/ITC309 Software Development Project 2/Iterations/Iteration 5/Iteration 5 Assessment 5.1.docx
+++ b/Documentation/ITC309 Software Development Project 2/Iterations/Iteration 5/Iteration 5 Assessment 5.1.docx
@@ -267,7 +267,19 @@
               <w:rPr>
                 <w:color w:val="000000" w:themeColor="text1"/>
               </w:rPr>
-              <w:t>18/09</w:t>
+              <w:t>1</w:t>
+            </w:r>
+            <w:r>
+              <w:rPr>
+                <w:color w:val="000000" w:themeColor="text1"/>
+              </w:rPr>
+              <w:t>7</w:t>
+            </w:r>
+            <w:r>
+              <w:rPr>
+                <w:color w:val="000000" w:themeColor="text1"/>
+              </w:rPr>
+              <w:t>/09</w:t>
             </w:r>
             <w:r>
               <w:rPr>
@@ -316,7 +328,19 @@
               <w:rPr>
                 <w:color w:val="000000" w:themeColor="text1"/>
               </w:rPr>
-              <w:t>18/09</w:t>
+              <w:t>1</w:t>
+            </w:r>
+            <w:r>
+              <w:rPr>
+                <w:color w:val="000000" w:themeColor="text1"/>
+              </w:rPr>
+              <w:t>7</w:t>
+            </w:r>
+            <w:r>
+              <w:rPr>
+                <w:color w:val="000000" w:themeColor="text1"/>
+              </w:rPr>
+              <w:t>/09</w:t>
             </w:r>
             <w:r>
               <w:rPr>
@@ -365,7 +389,19 @@
               <w:rPr>
                 <w:color w:val="000000" w:themeColor="text1"/>
               </w:rPr>
-              <w:t>19/09</w:t>
+              <w:t>1</w:t>
+            </w:r>
+            <w:r>
+              <w:rPr>
+                <w:color w:val="000000" w:themeColor="text1"/>
+              </w:rPr>
+              <w:t>7</w:t>
+            </w:r>
+            <w:r>
+              <w:rPr>
+                <w:color w:val="000000" w:themeColor="text1"/>
+              </w:rPr>
+              <w:t>/09</w:t>
             </w:r>
             <w:r>
               <w:rPr>
@@ -395,7 +431,7 @@
               <w:rPr>
                 <w:color w:val="000000" w:themeColor="text1"/>
               </w:rPr>
-              <w:t>Update Version Control, Risk List and Project Plan</w:t>
+              <w:t>Upload the server-side to the AWS cloud.</w:t>
             </w:r>
           </w:p>
         </w:tc>
@@ -414,13 +450,13 @@
               <w:rPr>
                 <w:color w:val="000000" w:themeColor="text1"/>
               </w:rPr>
-              <w:t>19/09</w:t>
-            </w:r>
-            <w:r>
-              <w:rPr>
-                <w:color w:val="000000" w:themeColor="text1"/>
-              </w:rPr>
-              <w:t>/2018</w:t>
+              <w:t>17</w:t>
+            </w:r>
+            <w:r>
+              <w:rPr>
+                <w:color w:val="000000" w:themeColor="text1"/>
+              </w:rPr>
+              <w:t>/09/2018</w:t>
             </w:r>
           </w:p>
         </w:tc>
@@ -444,7 +480,7 @@
               <w:rPr>
                 <w:color w:val="000000" w:themeColor="text1"/>
               </w:rPr>
-              <w:t>Upload the server-side to the AWS cloud.</w:t>
+              <w:t>Finalise User Acceptance Test for submission</w:t>
             </w:r>
           </w:p>
         </w:tc>
@@ -463,19 +499,19 @@
               <w:rPr>
                 <w:color w:val="000000" w:themeColor="text1"/>
               </w:rPr>
-              <w:t>2</w:t>
-            </w:r>
-            <w:r>
-              <w:rPr>
-                <w:color w:val="000000" w:themeColor="text1"/>
-              </w:rPr>
-              <w:t>0</w:t>
-            </w:r>
-            <w:r>
-              <w:rPr>
-                <w:color w:val="000000" w:themeColor="text1"/>
-              </w:rPr>
-              <w:t>/09/2018</w:t>
+              <w:t>18</w:t>
+            </w:r>
+            <w:r>
+              <w:rPr>
+                <w:color w:val="000000" w:themeColor="text1"/>
+              </w:rPr>
+              <w:t>/09</w:t>
+            </w:r>
+            <w:r>
+              <w:rPr>
+                <w:color w:val="000000" w:themeColor="text1"/>
+              </w:rPr>
+              <w:t>/2018</w:t>
             </w:r>
           </w:p>
         </w:tc>
@@ -499,7 +535,7 @@
               <w:rPr>
                 <w:color w:val="000000" w:themeColor="text1"/>
               </w:rPr>
-              <w:t>Establish Meeting Minutes for Week-9</w:t>
+              <w:t>Finalise User Manuals for submission</w:t>
             </w:r>
           </w:p>
         </w:tc>
@@ -518,13 +554,19 @@
               <w:rPr>
                 <w:color w:val="000000" w:themeColor="text1"/>
               </w:rPr>
-              <w:t>20</w:t>
-            </w:r>
-            <w:r>
-              <w:rPr>
-                <w:color w:val="000000" w:themeColor="text1"/>
-              </w:rPr>
-              <w:t>/09/2018</w:t>
+              <w:t>18</w:t>
+            </w:r>
+            <w:r>
+              <w:rPr>
+                <w:color w:val="000000" w:themeColor="text1"/>
+              </w:rPr>
+              <w:t>/09</w:t>
+            </w:r>
+            <w:r>
+              <w:rPr>
+                <w:color w:val="000000" w:themeColor="text1"/>
+              </w:rPr>
+              <w:t>/2018</w:t>
             </w:r>
           </w:p>
         </w:tc>
@@ -548,7 +590,7 @@
               <w:rPr>
                 <w:color w:val="000000" w:themeColor="text1"/>
               </w:rPr>
-              <w:t>Establish Feedback Document for Week-9</w:t>
+              <w:t xml:space="preserve">Finalise Construction Phase Assessment </w:t>
             </w:r>
           </w:p>
         </w:tc>
@@ -567,7 +609,13 @@
               <w:rPr>
                 <w:color w:val="000000" w:themeColor="text1"/>
               </w:rPr>
-              <w:t>20/09</w:t>
+              <w:t>18</w:t>
+            </w:r>
+            <w:r>
+              <w:rPr>
+                <w:color w:val="000000" w:themeColor="text1"/>
+              </w:rPr>
+              <w:t>/09</w:t>
             </w:r>
             <w:r>
               <w:rPr>
@@ -597,7 +645,7 @@
               <w:rPr>
                 <w:color w:val="000000" w:themeColor="text1"/>
               </w:rPr>
-              <w:t>Finalise User Acceptance Test for submission</w:t>
+              <w:t>Review and Finalize all the documentation</w:t>
             </w:r>
           </w:p>
         </w:tc>
@@ -616,7 +664,13 @@
               <w:rPr>
                 <w:color w:val="000000" w:themeColor="text1"/>
               </w:rPr>
-              <w:t>21/09</w:t>
+              <w:t>19</w:t>
+            </w:r>
+            <w:r>
+              <w:rPr>
+                <w:color w:val="000000" w:themeColor="text1"/>
+              </w:rPr>
+              <w:t>/09</w:t>
             </w:r>
             <w:r>
               <w:rPr>
@@ -646,7 +700,7 @@
               <w:rPr>
                 <w:color w:val="000000" w:themeColor="text1"/>
               </w:rPr>
-              <w:t>Finalise User Manuals for submission</w:t>
+              <w:t>Completion of IOCM (Initial Operational Capability Milestone) /Assessment Item 2 Submission.</w:t>
             </w:r>
           </w:p>
         </w:tc>
@@ -665,13 +719,7 @@
               <w:rPr>
                 <w:color w:val="000000" w:themeColor="text1"/>
               </w:rPr>
-              <w:t>21/09</w:t>
-            </w:r>
-            <w:r>
-              <w:rPr>
-                <w:color w:val="000000" w:themeColor="text1"/>
-              </w:rPr>
-              <w:t>/2018</w:t>
+              <w:t>19/09/2018</w:t>
             </w:r>
           </w:p>
         </w:tc>
@@ -695,7 +743,7 @@
               <w:rPr>
                 <w:color w:val="000000" w:themeColor="text1"/>
               </w:rPr>
-              <w:t xml:space="preserve">Finalise Construction Phase Assessment </w:t>
+              <w:t>Establish Meeting Minutes for Week-9</w:t>
             </w:r>
           </w:p>
         </w:tc>
@@ -714,13 +762,7 @@
               <w:rPr>
                 <w:color w:val="000000" w:themeColor="text1"/>
               </w:rPr>
-              <w:t>22/09</w:t>
-            </w:r>
-            <w:r>
-              <w:rPr>
-                <w:color w:val="000000" w:themeColor="text1"/>
-              </w:rPr>
-              <w:t>/2018</w:t>
+              <w:t>20/09/2018</w:t>
             </w:r>
           </w:p>
         </w:tc>
@@ -744,7 +786,7 @@
               <w:rPr>
                 <w:color w:val="000000" w:themeColor="text1"/>
               </w:rPr>
-              <w:t>Review and Finalize all the documentation</w:t>
+              <w:t>Establish Feedback Document for Week-9</w:t>
             </w:r>
           </w:p>
         </w:tc>
@@ -763,13 +805,7 @@
               <w:rPr>
                 <w:color w:val="000000" w:themeColor="text1"/>
               </w:rPr>
-              <w:t>22/09</w:t>
-            </w:r>
-            <w:r>
-              <w:rPr>
-                <w:color w:val="000000" w:themeColor="text1"/>
-              </w:rPr>
-              <w:t>/2018</w:t>
+              <w:t>20/09/2018</w:t>
             </w:r>
           </w:p>
         </w:tc>
@@ -781,19 +817,13 @@
           </w:tcPr>
           <w:p>
             <w:pPr>
-              <w:tabs>
-                <w:tab w:val="left" w:pos="1245"/>
-              </w:tabs>
               <w:jc w:val="both"/>
               <w:rPr>
                 <w:color w:val="000000" w:themeColor="text1"/>
               </w:rPr>
             </w:pPr>
             <w:r>
-              <w:rPr>
-                <w:color w:val="000000" w:themeColor="text1"/>
-              </w:rPr>
-              <w:t>Completion of IOCM (Initial Operational Capability Milestone) /Assessment Item 2 Submission.</w:t>
+              <w:t>Deploy Application in Trial Environment</w:t>
             </w:r>
           </w:p>
         </w:tc>
@@ -808,8 +838,30 @@
                 <w:color w:val="000000" w:themeColor="text1"/>
               </w:rPr>
             </w:pPr>
-            <w:bookmarkStart w:id="1" w:name="_GoBack"/>
-            <w:bookmarkEnd w:id="1"/>
+            <w:r>
+              <w:rPr>
+                <w:color w:val="000000" w:themeColor="text1"/>
+              </w:rPr>
+              <w:t>2</w:t>
+            </w:r>
+            <w:r>
+              <w:rPr>
+                <w:color w:val="000000" w:themeColor="text1"/>
+              </w:rPr>
+              <w:t>1</w:t>
+            </w:r>
+            <w:r>
+              <w:rPr>
+                <w:color w:val="000000" w:themeColor="text1"/>
+              </w:rPr>
+              <w:t>/09</w:t>
+            </w:r>
+            <w:r>
+              <w:rPr>
+                <w:color w:val="000000" w:themeColor="text1"/>
+              </w:rPr>
+              <w:t>/2018</w:t>
+            </w:r>
           </w:p>
         </w:tc>
       </w:tr>
@@ -821,12 +873,9 @@
           <w:p>
             <w:pPr>
               <w:jc w:val="both"/>
-              <w:rPr>
-                <w:color w:val="000000" w:themeColor="text1"/>
-              </w:rPr>
-            </w:pPr>
-            <w:r>
-              <w:t>Deploy Application in Trial Environment</w:t>
+            </w:pPr>
+            <w:r>
+              <w:t>Establish External User Acceptance Testing</w:t>
             </w:r>
           </w:p>
         </w:tc>
@@ -845,47 +894,19 @@
               <w:rPr>
                 <w:color w:val="000000" w:themeColor="text1"/>
               </w:rPr>
-              <w:t>23/09</w:t>
-            </w:r>
-            <w:r>
-              <w:rPr>
-                <w:color w:val="000000" w:themeColor="text1"/>
-              </w:rPr>
-              <w:t>/2018</w:t>
-            </w:r>
-          </w:p>
-        </w:tc>
-      </w:tr>
-      <w:tr>
-        <w:tc>
-          <w:tcPr>
-            <w:tcW w:w="4608" w:type="dxa"/>
-          </w:tcPr>
-          <w:p>
-            <w:pPr>
-              <w:jc w:val="both"/>
-            </w:pPr>
-            <w:r>
-              <w:t>Establish External User Acceptance Testing</w:t>
-            </w:r>
-          </w:p>
-        </w:tc>
-        <w:tc>
-          <w:tcPr>
-            <w:tcW w:w="1872" w:type="dxa"/>
-          </w:tcPr>
-          <w:p>
-            <w:pPr>
-              <w:jc w:val="both"/>
-              <w:rPr>
-                <w:color w:val="000000" w:themeColor="text1"/>
-              </w:rPr>
-            </w:pPr>
-            <w:r>
-              <w:rPr>
-                <w:color w:val="000000" w:themeColor="text1"/>
-              </w:rPr>
-              <w:t>24/09</w:t>
+              <w:t>2</w:t>
+            </w:r>
+            <w:r>
+              <w:rPr>
+                <w:color w:val="000000" w:themeColor="text1"/>
+              </w:rPr>
+              <w:t>2</w:t>
+            </w:r>
+            <w:r>
+              <w:rPr>
+                <w:color w:val="000000" w:themeColor="text1"/>
+              </w:rPr>
+              <w:t>/09</w:t>
             </w:r>
             <w:r>
               <w:rPr>
@@ -937,7 +958,19 @@
               <w:rPr>
                 <w:color w:val="000000" w:themeColor="text1"/>
               </w:rPr>
-              <w:t>24/09</w:t>
+              <w:t>2</w:t>
+            </w:r>
+            <w:r>
+              <w:rPr>
+                <w:color w:val="000000" w:themeColor="text1"/>
+              </w:rPr>
+              <w:t>3</w:t>
+            </w:r>
+            <w:r>
+              <w:rPr>
+                <w:color w:val="000000" w:themeColor="text1"/>
+              </w:rPr>
+              <w:t>/09</w:t>
             </w:r>
             <w:r>
               <w:rPr>
@@ -961,7 +994,10 @@
               <w:ind w:left="0"/>
             </w:pPr>
             <w:r>
-              <w:t>Resolve Any Identified Issues</w:t>
+              <w:rPr>
+                <w:color w:val="000000" w:themeColor="text1"/>
+              </w:rPr>
+              <w:t>Update Version Control, Risk List and Project Plan</w:t>
             </w:r>
           </w:p>
         </w:tc>
@@ -980,31 +1016,13 @@
               <w:rPr>
                 <w:color w:val="000000" w:themeColor="text1"/>
               </w:rPr>
-              <w:t>25</w:t>
-            </w:r>
-            <w:r>
-              <w:rPr>
-                <w:color w:val="000000" w:themeColor="text1"/>
-              </w:rPr>
-              <w:t>/</w:t>
-            </w:r>
-            <w:r>
-              <w:rPr>
-                <w:color w:val="000000" w:themeColor="text1"/>
-              </w:rPr>
-              <w:t>09</w:t>
-            </w:r>
-            <w:r>
-              <w:rPr>
-                <w:color w:val="000000" w:themeColor="text1"/>
-              </w:rPr>
-              <w:t>/</w:t>
-            </w:r>
-            <w:r>
-              <w:rPr>
-                <w:color w:val="000000" w:themeColor="text1"/>
-              </w:rPr>
-              <w:t>2018</w:t>
+              <w:t>23</w:t>
+            </w:r>
+            <w:r>
+              <w:rPr>
+                <w:color w:val="000000" w:themeColor="text1"/>
+              </w:rPr>
+              <w:t>/09/2018</w:t>
             </w:r>
           </w:p>
         </w:tc>
@@ -1016,10 +1034,77 @@
           </w:tcPr>
           <w:p>
             <w:pPr>
+              <w:pStyle w:val="BodyText"/>
+              <w:widowControl w:val="0"/>
+              <w:spacing w:before="60" w:line="240" w:lineRule="atLeast"/>
+              <w:ind w:left="0"/>
+            </w:pPr>
+            <w:r>
+              <w:lastRenderedPageBreak/>
+              <w:t>Resolve Any Identified Issues</w:t>
+            </w:r>
+          </w:p>
+        </w:tc>
+        <w:tc>
+          <w:tcPr>
+            <w:tcW w:w="1872" w:type="dxa"/>
+          </w:tcPr>
+          <w:p>
+            <w:pPr>
               <w:jc w:val="both"/>
-            </w:pPr>
-            <w:r>
-              <w:lastRenderedPageBreak/>
+              <w:rPr>
+                <w:color w:val="000000" w:themeColor="text1"/>
+              </w:rPr>
+            </w:pPr>
+            <w:r>
+              <w:rPr>
+                <w:color w:val="000000" w:themeColor="text1"/>
+              </w:rPr>
+              <w:t>2</w:t>
+            </w:r>
+            <w:r>
+              <w:rPr>
+                <w:color w:val="000000" w:themeColor="text1"/>
+              </w:rPr>
+              <w:t>4</w:t>
+            </w:r>
+            <w:r>
+              <w:rPr>
+                <w:color w:val="000000" w:themeColor="text1"/>
+              </w:rPr>
+              <w:t>/</w:t>
+            </w:r>
+            <w:r>
+              <w:rPr>
+                <w:color w:val="000000" w:themeColor="text1"/>
+              </w:rPr>
+              <w:t>09</w:t>
+            </w:r>
+            <w:r>
+              <w:rPr>
+                <w:color w:val="000000" w:themeColor="text1"/>
+              </w:rPr>
+              <w:t>/</w:t>
+            </w:r>
+            <w:r>
+              <w:rPr>
+                <w:color w:val="000000" w:themeColor="text1"/>
+              </w:rPr>
+              <w:t>2018</w:t>
+            </w:r>
+          </w:p>
+        </w:tc>
+      </w:tr>
+      <w:tr>
+        <w:tc>
+          <w:tcPr>
+            <w:tcW w:w="4608" w:type="dxa"/>
+          </w:tcPr>
+          <w:p>
+            <w:pPr>
+              <w:jc w:val="both"/>
+            </w:pPr>
+            <w:r>
               <w:t>Establish a brief presentation of the software for project sponsor</w:t>
             </w:r>
           </w:p>
@@ -1925,8 +2010,12 @@
             <w:pPr>
               <w:jc w:val="center"/>
             </w:pPr>
-            <w:r>
-              <w:t xml:space="preserve">Establish Iteration Plan </w:t>
+            <w:bookmarkStart w:id="1" w:name="_GoBack" w:colFirst="0" w:colLast="0"/>
+            <w:r>
+              <w:rPr>
+                <w:color w:val="000000" w:themeColor="text1"/>
+              </w:rPr>
+              <w:t>Establish Iteration Plan</w:t>
             </w:r>
           </w:p>
         </w:tc>
@@ -2612,7 +2701,7 @@
               <w:rPr>
                 <w:color w:val="000000" w:themeColor="text1"/>
               </w:rPr>
-              <w:t>Finalise User Acceptance Test</w:t>
+              <w:t xml:space="preserve">Finalise User Acceptance Test </w:t>
             </w:r>
           </w:p>
         </w:tc>
@@ -2835,7 +2924,7 @@
               <w:rPr>
                 <w:color w:val="000000" w:themeColor="text1"/>
               </w:rPr>
-              <w:t>Update Version Control, Risk List and Project Plan</w:t>
+              <w:t>Upload the server-side to the AWS cloud.</w:t>
             </w:r>
           </w:p>
         </w:tc>
@@ -3061,7 +3150,7 @@
               <w:rPr>
                 <w:color w:val="000000" w:themeColor="text1"/>
               </w:rPr>
-              <w:t>Upload the server-side to the AWS cloud.</w:t>
+              <w:t>Finalise User Acceptance Test for submission</w:t>
             </w:r>
           </w:p>
         </w:tc>
@@ -3287,7 +3376,7 @@
               <w:rPr>
                 <w:color w:val="000000" w:themeColor="text1"/>
               </w:rPr>
-              <w:t>Establish Meeting Minutes for Week-9</w:t>
+              <w:t>Finalise User Manuals for submission</w:t>
             </w:r>
           </w:p>
         </w:tc>
@@ -3510,7 +3599,7 @@
               <w:rPr>
                 <w:color w:val="000000" w:themeColor="text1"/>
               </w:rPr>
-              <w:t>Establish Feedback Document for Week-9</w:t>
+              <w:t xml:space="preserve">Finalise Construction Phase Assessment </w:t>
             </w:r>
           </w:p>
         </w:tc>
@@ -3736,7 +3825,7 @@
               <w:rPr>
                 <w:color w:val="000000" w:themeColor="text1"/>
               </w:rPr>
-              <w:t>Finalise User Acceptance Test for submission</w:t>
+              <w:t>Review and Finalize all the documentation</w:t>
             </w:r>
           </w:p>
         </w:tc>
@@ -4000,7 +4089,7 @@
               <w:rPr>
                 <w:color w:val="000000" w:themeColor="text1"/>
               </w:rPr>
-              <w:t>Finalise User Manuals for submission</w:t>
+              <w:t>Completion of IOCM (Initial Operational Capability Milestone) /Assessment Item 2 Submission.</w:t>
             </w:r>
           </w:p>
         </w:tc>
@@ -4223,7 +4312,8 @@
               <w:rPr>
                 <w:color w:val="000000" w:themeColor="text1"/>
               </w:rPr>
-              <w:t>Finalise Construction Phase Assessment</w:t>
+              <w:lastRenderedPageBreak/>
+              <w:t>Establish Meeting Minutes for Week-9</w:t>
             </w:r>
           </w:p>
         </w:tc>
@@ -4407,7 +4497,6 @@
                 <w:color w:val="000000" w:themeColor="text1"/>
                 <w:lang w:eastAsia="ja-JP"/>
               </w:rPr>
-              <w:lastRenderedPageBreak/>
               <w:t>Hieu Hanh Tran</w:t>
             </w:r>
           </w:p>
@@ -4435,7 +4524,6 @@
                 <w:color w:val="000000" w:themeColor="text1"/>
                 <w:lang w:eastAsia="ja-JP"/>
               </w:rPr>
-              <w:lastRenderedPageBreak/>
               <w:t>3</w:t>
             </w:r>
           </w:p>
@@ -4486,7 +4574,7 @@
               <w:rPr>
                 <w:color w:val="000000" w:themeColor="text1"/>
               </w:rPr>
-              <w:t>Review and Finalize all the documentation</w:t>
+              <w:t>Establish Feedback Document for Week-9</w:t>
             </w:r>
           </w:p>
         </w:tc>
@@ -4890,15 +4978,7 @@
                 <w:color w:val="000000" w:themeColor="text1"/>
                 <w:lang w:eastAsia="ja-JP"/>
               </w:rPr>
-              <w:t xml:space="preserve">Hieu Hanh </w:t>
-            </w:r>
-            <w:r>
-              <w:rPr>
-                <w:rFonts w:cs="Arial"/>
-                <w:color w:val="000000" w:themeColor="text1"/>
-                <w:lang w:eastAsia="ja-JP"/>
-              </w:rPr>
-              <w:t>Tran</w:t>
+              <w:t>Hieu Hanh Tran</w:t>
             </w:r>
           </w:p>
         </w:tc>
@@ -5463,7 +5543,10 @@
               </w:rPr>
             </w:pPr>
             <w:r>
-              <w:t>Resolve Any Identified Issues</w:t>
+              <w:rPr>
+                <w:color w:val="000000" w:themeColor="text1"/>
+              </w:rPr>
+              <w:t>Update Version Control, Risk List and Project Plan</w:t>
             </w:r>
           </w:p>
         </w:tc>
@@ -5720,10 +5803,7 @@
               <w:jc w:val="center"/>
             </w:pPr>
             <w:r>
-              <w:rPr>
-                <w:color w:val="000000" w:themeColor="text1"/>
-              </w:rPr>
-              <w:t>Establish user acceptance test</w:t>
+              <w:t>Resolve Any Identified Issues</w:t>
             </w:r>
           </w:p>
         </w:tc>
@@ -5949,11 +6029,8 @@
               </w:rPr>
             </w:pPr>
             <w:r>
-              <w:t xml:space="preserve">Establish a brief presentation of the software for </w:t>
-            </w:r>
-            <w:r>
               <w:lastRenderedPageBreak/>
-              <w:t>project sponsor</w:t>
+              <w:t>Establish a brief presentation of the software for project sponsor</w:t>
             </w:r>
           </w:p>
         </w:tc>
@@ -6164,7 +6241,6 @@
                 <w:color w:val="000000" w:themeColor="text1"/>
                 <w:lang w:eastAsia="ja-JP"/>
               </w:rPr>
-              <w:lastRenderedPageBreak/>
               <w:t>Arik Maharjan</w:t>
             </w:r>
           </w:p>
@@ -6192,7 +6268,6 @@
                 <w:color w:val="000000" w:themeColor="text1"/>
                 <w:lang w:eastAsia="ja-JP"/>
               </w:rPr>
-              <w:lastRenderedPageBreak/>
               <w:t>1</w:t>
             </w:r>
           </w:p>
@@ -7709,6 +7784,7 @@
                 <w:color w:val="000000" w:themeColor="text1"/>
                 <w:lang w:eastAsia="ja-JP"/>
               </w:rPr>
+              <w:lastRenderedPageBreak/>
               <w:t>Arik Maharjan</w:t>
             </w:r>
           </w:p>
@@ -7736,6 +7812,7 @@
                 <w:color w:val="000000" w:themeColor="text1"/>
                 <w:lang w:eastAsia="ja-JP"/>
               </w:rPr>
+              <w:lastRenderedPageBreak/>
               <w:t>2</w:t>
             </w:r>
           </w:p>
@@ -7786,7 +7863,6 @@
               <w:rPr>
                 <w:color w:val="000000" w:themeColor="text1"/>
               </w:rPr>
-              <w:lastRenderedPageBreak/>
               <w:t>Extra days for debugging and finalizing all tasks</w:t>
             </w:r>
           </w:p>
@@ -8058,7 +8134,7 @@
               <w:rPr>
                 <w:color w:val="000000" w:themeColor="text1"/>
               </w:rPr>
-              <w:t>Establish Iteration 5 Assessment Review</w:t>
+              <w:t xml:space="preserve">Establish Iteration 5 Assessment Review </w:t>
             </w:r>
           </w:p>
         </w:tc>
@@ -8273,6 +8349,7 @@
           </w:p>
         </w:tc>
       </w:tr>
+      <w:bookmarkEnd w:id="1"/>
     </w:tbl>
     <w:p>
       <w:pPr>
@@ -8470,26 +8547,10 @@
               <w:jc w:val="both"/>
             </w:pPr>
             <w:r>
-              <w:t xml:space="preserve">During this iteration, there were many loads of assessment from other subjects. As a result, the task from the iteration were pushed further few days </w:t>
-            </w:r>
-            <w:proofErr w:type="gramStart"/>
-            <w:r>
-              <w:t>in order to</w:t>
-            </w:r>
-            <w:proofErr w:type="gramEnd"/>
-            <w:r>
-              <w:t xml:space="preserve"> complete them. The main task that was affected from it was Use Case Testing. </w:t>
-            </w:r>
-            <w:r>
-              <w:t xml:space="preserve">It was not completed on time according to the iteration planned. So, the team members figure out the solution to manage their time and prioritize it </w:t>
-            </w:r>
-            <w:proofErr w:type="gramStart"/>
-            <w:r>
-              <w:t>in order to</w:t>
-            </w:r>
-            <w:proofErr w:type="gramEnd"/>
-            <w:r>
-              <w:t xml:space="preserve"> complete all the task at the end of the i</w:t>
+              <w:t xml:space="preserve">During this iteration, there were many loads of assessment from other subjects. As a result, the task from the iteration were pushed further few days in order to complete them. The main task that was affected from it was Use Case Testing. </w:t>
+            </w:r>
+            <w:r>
+              <w:t>It was not completed on time according to the iteration planned. So, the team members figure out the solution to manage their time and prioritize it in order to complete all the task at the end of the i</w:t>
             </w:r>
             <w:r>
               <w:t>teration</w:t>
@@ -8563,23 +8624,7 @@
               <w:t xml:space="preserve">While developing </w:t>
             </w:r>
             <w:r>
-              <w:t xml:space="preserve">User Acceptance Test and User Manual for the application, the team did not have enough knowledge about the topics. Due to this, it created a confusion to the team. To overcome this issue, the team consulted the lecturer </w:t>
-            </w:r>
-            <w:proofErr w:type="gramStart"/>
-            <w:r>
-              <w:t>and also</w:t>
-            </w:r>
-            <w:proofErr w:type="gramEnd"/>
-            <w:r>
-              <w:t xml:space="preserve"> looked into the internet for more information. Additionally, the lecturer provided the team with documents about the structure of ‘User Acceptance Test’ </w:t>
-            </w:r>
-            <w:proofErr w:type="gramStart"/>
-            <w:r>
-              <w:t>and also</w:t>
-            </w:r>
-            <w:proofErr w:type="gramEnd"/>
-            <w:r>
-              <w:t xml:space="preserve"> ‘User Manual’. After resolving the issue, the team were able to complete the documents. </w:t>
+              <w:t xml:space="preserve">User Acceptance Test and User Manual for the application, the team did not have enough knowledge about the topics. Due to this, it created a confusion to the team. To overcome this issue, the team consulted the lecturer and also looked into the internet for more information. Additionally, the lecturer provided the team with documents about the structure of ‘User Acceptance Test’ and also ‘User Manual’. After resolving the issue, the team were able to complete the documents. </w:t>
             </w:r>
           </w:p>
         </w:tc>
@@ -8663,7 +8708,6 @@
           <w:sz w:val="24"/>
           <w:szCs w:val="24"/>
         </w:rPr>
-        <w:lastRenderedPageBreak/>
         <w:t>Successfully conducted the User Acceptance Test.</w:t>
       </w:r>
     </w:p>
@@ -8845,7 +8889,13 @@
               <w:rPr>
                 <w:iCs/>
               </w:rPr>
-              <w:t>24/09/2018</w:t>
+              <w:t>19</w:t>
+            </w:r>
+            <w:r>
+              <w:rPr>
+                <w:iCs/>
+              </w:rPr>
+              <w:t>/09/2018</w:t>
             </w:r>
           </w:p>
         </w:tc>
@@ -9095,6 +9145,7 @@
         <w:pStyle w:val="Heading3"/>
       </w:pPr>
       <w:r>
+        <w:lastRenderedPageBreak/>
         <w:t>Assessment against Evaluation Criteria Test results</w:t>
       </w:r>
     </w:p>
@@ -9162,7 +9213,6 @@
                 <w:rFonts w:cs="Arial"/>
                 <w:color w:val="000000" w:themeColor="text1"/>
               </w:rPr>
-              <w:lastRenderedPageBreak/>
               <w:t xml:space="preserve">Completion of the UI design </w:t>
             </w:r>
             <w:r>
@@ -9207,15 +9257,7 @@
               <w:t xml:space="preserve"> this iteration.</w:t>
             </w:r>
             <w:r>
-              <w:t xml:space="preserve"> After fixing the error, the application was then published. The server is successfully uploaded to the AWS cloud and any user </w:t>
-            </w:r>
-            <w:proofErr w:type="gramStart"/>
-            <w:r>
-              <w:t>was allowed to</w:t>
-            </w:r>
-            <w:proofErr w:type="gramEnd"/>
-            <w:r>
-              <w:t xml:space="preserve"> use the application installed as a trial version.</w:t>
+              <w:t xml:space="preserve"> After fixing the error, the application was then published. The server is successfully uploaded to the AWS cloud and any user was allowed to use the application installed as a trial version.</w:t>
             </w:r>
           </w:p>
         </w:tc>

</xml_diff>